<commit_message>
edited exercise 1 along with its rubric
</commit_message>
<xml_diff>
--- a/Exercise 01 Solution.docx
+++ b/Exercise 01 Solution.docx
@@ -1,6 +1,6 @@
 
 <file path=word/document.xml><?xml version="1.0" encoding="utf-8"?>
-<w:document xmlns:wpc="http://schemas.microsoft.com/office/word/2010/wordprocessingCanvas" xmlns:cx="http://schemas.microsoft.com/office/drawing/2014/chartex" xmlns:cx1="http://schemas.microsoft.com/office/drawing/2015/9/8/chartex" xmlns:cx2="http://schemas.microsoft.com/office/drawing/2015/10/21/chartex" xmlns:cx3="http://schemas.microsoft.com/office/drawing/2016/5/9/chartex" xmlns:cx4="http://schemas.microsoft.com/office/drawing/2016/5/10/chartex" xmlns:cx5="http://schemas.microsoft.com/office/drawing/2016/5/11/chartex" xmlns:cx6="http://schemas.microsoft.com/office/drawing/2016/5/12/chartex" xmlns:cx7="http://schemas.microsoft.com/office/drawing/2016/5/13/chartex" xmlns:cx8="http://schemas.microsoft.com/office/drawing/2016/5/14/chartex" xmlns:mc="http://schemas.openxmlformats.org/markup-compatibility/2006" xmlns:aink="http://schemas.microsoft.com/office/drawing/2016/ink" xmlns:am3d="http://schemas.microsoft.com/office/drawing/2017/model3d" xmlns:o="urn:schemas-microsoft-com:office:office" xmlns:oel="http://schemas.microsoft.com/office/2019/extlst" xmlns:r="http://schemas.openxmlformats.org/officeDocument/2006/relationships" xmlns:m="http://schemas.openxmlformats.org/officeDocument/2006/math" xmlns:v="urn:schemas-microsoft-com:vml" xmlns:wp14="http://schemas.microsoft.com/office/word/2010/wordprocessingDrawing" xmlns:wp="http://schemas.openxmlformats.org/drawingml/2006/wordprocessingDrawing" xmlns:w10="urn:schemas-microsoft-com:office:word" xmlns:w="http://schemas.openxmlformats.org/wordprocessingml/2006/main" xmlns:w14="http://schemas.microsoft.com/office/word/2010/wordml" xmlns:w15="http://schemas.microsoft.com/office/word/2012/wordml" xmlns:w16cex="http://schemas.microsoft.com/office/word/2018/wordml/cex" xmlns:w16cid="http://schemas.microsoft.com/office/word/2016/wordml/cid" xmlns:w16="http://schemas.microsoft.com/office/word/2018/wordml" xmlns:w16sdtdh="http://schemas.microsoft.com/office/word/2020/wordml/sdtdatahash" xmlns:w16se="http://schemas.microsoft.com/office/word/2015/wordml/symex" xmlns:wpg="http://schemas.microsoft.com/office/word/2010/wordprocessingGroup" xmlns:wpi="http://schemas.microsoft.com/office/word/2010/wordprocessingInk" xmlns:wne="http://schemas.microsoft.com/office/word/2006/wordml" xmlns:wps="http://schemas.microsoft.com/office/word/2010/wordprocessingShape" mc:Ignorable="w14 w15 w16se w16cid w16 w16cex w16sdtdh wp14">
+<w:document xmlns:wpc="http://schemas.microsoft.com/office/word/2010/wordprocessingCanvas" xmlns:cx="http://schemas.microsoft.com/office/drawing/2014/chartex" xmlns:cx1="http://schemas.microsoft.com/office/drawing/2015/9/8/chartex" xmlns:cx2="http://schemas.microsoft.com/office/drawing/2015/10/21/chartex" xmlns:cx3="http://schemas.microsoft.com/office/drawing/2016/5/9/chartex" xmlns:cx4="http://schemas.microsoft.com/office/drawing/2016/5/10/chartex" xmlns:cx5="http://schemas.microsoft.com/office/drawing/2016/5/11/chartex" xmlns:cx6="http://schemas.microsoft.com/office/drawing/2016/5/12/chartex" xmlns:cx7="http://schemas.microsoft.com/office/drawing/2016/5/13/chartex" xmlns:cx8="http://schemas.microsoft.com/office/drawing/2016/5/14/chartex" xmlns:mc="http://schemas.openxmlformats.org/markup-compatibility/2006" xmlns:aink="http://schemas.microsoft.com/office/drawing/2016/ink" xmlns:am3d="http://schemas.microsoft.com/office/drawing/2017/model3d" xmlns:o="urn:schemas-microsoft-com:office:office" xmlns:oel="http://schemas.microsoft.com/office/2019/extlst" xmlns:r="http://schemas.openxmlformats.org/officeDocument/2006/relationships" xmlns:m="http://schemas.openxmlformats.org/officeDocument/2006/math" xmlns:v="urn:schemas-microsoft-com:vml" xmlns:wp14="http://schemas.microsoft.com/office/word/2010/wordprocessingDrawing" xmlns:wp="http://schemas.openxmlformats.org/drawingml/2006/wordprocessingDrawing" xmlns:w10="urn:schemas-microsoft-com:office:word" xmlns:w="http://schemas.openxmlformats.org/wordprocessingml/2006/main" xmlns:w14="http://schemas.microsoft.com/office/word/2010/wordml" xmlns:w15="http://schemas.microsoft.com/office/word/2012/wordml" xmlns:w16cex="http://schemas.microsoft.com/office/word/2018/wordml/cex" xmlns:w16cid="http://schemas.microsoft.com/office/word/2016/wordml/cid" xmlns:w16="http://schemas.microsoft.com/office/word/2018/wordml" xmlns:w16du="http://schemas.microsoft.com/office/word/2023/wordml/word16du" xmlns:w16sdtdh="http://schemas.microsoft.com/office/word/2020/wordml/sdtdatahash" xmlns:w16sdtfl="http://schemas.microsoft.com/office/word/2024/wordml/sdtformatlock" xmlns:w16se="http://schemas.microsoft.com/office/word/2015/wordml/symex" xmlns:wpg="http://schemas.microsoft.com/office/word/2010/wordprocessingGroup" xmlns:wpi="http://schemas.microsoft.com/office/word/2010/wordprocessingInk" xmlns:wne="http://schemas.microsoft.com/office/word/2006/wordml" xmlns:wps="http://schemas.microsoft.com/office/word/2010/wordprocessingShape" mc:Ignorable="w14 w15 w16se w16cid w16 w16cex w16sdtdh w16sdtfl w16du wp14">
   <w:body>
     <w:p>
       <w:pPr>
@@ -21,18 +21,21 @@
       <w:pPr>
         <w:rPr>
           <w:rFonts w:cstheme="minorHAnsi"/>
-        </w:rPr>
-      </w:pPr>
-    </w:p>
-    <w:p>
-      <w:pPr>
-        <w:rPr>
-          <w:rFonts w:cstheme="minorHAnsi"/>
-        </w:rPr>
-      </w:pPr>
-      <w:r>
-        <w:rPr>
-          <w:rFonts w:cstheme="minorHAnsi"/>
+          <w:bCs/>
+        </w:rPr>
+      </w:pPr>
+    </w:p>
+    <w:p>
+      <w:pPr>
+        <w:rPr>
+          <w:rFonts w:cstheme="minorHAnsi"/>
+          <w:bCs/>
+        </w:rPr>
+      </w:pPr>
+      <w:r>
+        <w:rPr>
+          <w:rFonts w:cstheme="minorHAnsi"/>
+          <w:bCs/>
         </w:rPr>
         <w:t xml:space="preserve">1. Read the syllabus. </w:t>
       </w:r>
@@ -41,174 +44,74 @@
       <w:pPr>
         <w:rPr>
           <w:rFonts w:cstheme="minorHAnsi"/>
-        </w:rPr>
-      </w:pPr>
-      <w:r>
-        <w:rPr>
-          <w:rFonts w:cstheme="minorHAnsi"/>
-        </w:rPr>
-        <w:t xml:space="preserve">2. Sign up for </w:t>
-      </w:r>
-      <w:r>
-        <w:rPr>
-          <w:rFonts w:cstheme="minorHAnsi"/>
-        </w:rPr>
-        <w:t>Posit</w:t>
-      </w:r>
-      <w:r>
-        <w:rPr>
-          <w:rFonts w:cstheme="minorHAnsi"/>
-        </w:rPr>
-        <w:t xml:space="preserve"> Cloud and join the course</w:t>
-      </w:r>
-      <w:r>
-        <w:rPr>
-          <w:rFonts w:cstheme="minorHAnsi"/>
+          <w:bCs/>
+        </w:rPr>
+      </w:pPr>
+      <w:r>
+        <w:rPr>
+          <w:rFonts w:cstheme="minorHAnsi"/>
+          <w:bCs/>
+        </w:rPr>
+        <w:t>2. Download and install the latest version of</w:t>
+      </w:r>
+      <w:r>
+        <w:rPr>
+          <w:rFonts w:cstheme="minorHAnsi"/>
+          <w:bCs/>
         </w:rPr>
         <w:t xml:space="preserve"> </w:t>
       </w:r>
       <w:r>
         <w:rPr>
           <w:rFonts w:cstheme="minorHAnsi"/>
-        </w:rPr>
-        <w:t>here.</w:t>
-      </w:r>
-    </w:p>
-    <w:p>
-      <w:pPr>
-        <w:rPr>
-          <w:rFonts w:cstheme="minorHAnsi"/>
-        </w:rPr>
-      </w:pPr>
-      <w:r>
-        <w:rPr>
-          <w:rFonts w:cstheme="minorHAnsi"/>
-        </w:rPr>
-        <w:t xml:space="preserve">3. </w:t>
-      </w:r>
-      <w:r>
-        <w:rPr>
-          <w:rFonts w:cstheme="minorHAnsi"/>
-        </w:rPr>
-        <w:t>Email me with questions or concerns you haven't had answered and/or what topics you're most excited to cover.</w:t>
-      </w:r>
-    </w:p>
-    <w:p>
-      <w:pPr>
-        <w:rPr>
-          <w:rFonts w:cstheme="minorHAnsi"/>
-        </w:rPr>
-      </w:pPr>
-      <w:r>
-        <w:rPr>
-          <w:rFonts w:cstheme="minorHAnsi"/>
-        </w:rPr>
-        <w:t>4. Read the case and write how you might meet the expectations (no more than one page).</w:t>
-      </w:r>
-    </w:p>
-    <w:p>
-      <w:pPr>
-        <w:rPr>
-          <w:rFonts w:cstheme="minorHAnsi"/>
-        </w:rPr>
-      </w:pPr>
-      <w:r>
-        <w:rPr>
-          <w:rFonts w:cstheme="minorHAnsi"/>
-        </w:rPr>
-        <w:t>5. Submit your response as a Word document on Learning Suite by the beginning of class Thursday and be prepared to share with the class.</w:t>
-      </w:r>
-    </w:p>
-    <w:p>
-      <w:pPr>
-        <w:rPr>
-          <w:rFonts w:cstheme="minorHAnsi"/>
-        </w:rPr>
-      </w:pPr>
-    </w:p>
-    <w:p>
-      <w:pPr>
-        <w:rPr>
-          <w:rFonts w:cstheme="minorHAnsi"/>
-          <w:b/>
-          <w:bCs/>
-        </w:rPr>
-      </w:pPr>
-      <w:r>
-        <w:rPr>
-          <w:rFonts w:cstheme="minorHAnsi"/>
-          <w:b/>
-          <w:bCs/>
-        </w:rPr>
-        <w:t>Five points total:</w:t>
-      </w:r>
-    </w:p>
-    <w:p>
-      <w:pPr>
-        <w:rPr>
-          <w:rFonts w:cstheme="minorHAnsi"/>
-        </w:rPr>
-      </w:pPr>
-    </w:p>
-    <w:p>
-      <w:pPr>
-        <w:rPr>
-          <w:rFonts w:cstheme="minorHAnsi"/>
-        </w:rPr>
-      </w:pPr>
-      <w:r>
-        <w:rPr>
-          <w:rFonts w:cstheme="minorHAnsi"/>
-          <w:b/>
-          <w:bCs/>
-        </w:rPr>
-        <w:t xml:space="preserve">- Two points for </w:t>
-      </w:r>
-      <w:r>
-        <w:rPr>
-          <w:rFonts w:cstheme="minorHAnsi"/>
-          <w:b/>
-          <w:bCs/>
-        </w:rPr>
-        <w:t>reading the syllabus</w:t>
-      </w:r>
-      <w:r>
-        <w:rPr>
-          <w:rFonts w:cstheme="minorHAnsi"/>
-          <w:b/>
-          <w:bCs/>
-        </w:rPr>
-        <w:t>.</w:t>
-      </w:r>
-    </w:p>
-    <w:p>
-      <w:pPr>
-        <w:rPr>
-          <w:rFonts w:cstheme="minorHAnsi"/>
-          <w:b/>
-          <w:bCs/>
-        </w:rPr>
-      </w:pPr>
-      <w:r>
-        <w:rPr>
-          <w:rFonts w:cstheme="minorHAnsi"/>
-          <w:b/>
-          <w:bCs/>
-        </w:rPr>
-        <w:t>- Three points for providing a reasonable response to the study case prompt.</w:t>
-      </w:r>
-    </w:p>
-    <w:p>
-      <w:pPr>
-        <w:rPr>
-          <w:rFonts w:cstheme="minorHAnsi"/>
-        </w:rPr>
-      </w:pPr>
-    </w:p>
-    <w:p>
-      <w:pPr>
-        <w:rPr>
-          <w:rFonts w:cstheme="minorHAnsi"/>
+          <w:bCs/>
+        </w:rPr>
+        <w:t>R and RStudio (in that order). (If you have a Mac, note the difference between Intel and Apple silicon!)</w:t>
+      </w:r>
+    </w:p>
+    <w:p>
+      <w:pPr>
+        <w:rPr>
+          <w:rFonts w:cstheme="minorHAnsi"/>
+          <w:bCs/>
+        </w:rPr>
+      </w:pPr>
+      <w:r>
+        <w:rPr>
+          <w:rFonts w:cstheme="minorHAnsi"/>
+          <w:bCs/>
+        </w:rPr>
+        <w:t>3. Email me with questions or concerns you haven't had answered and/or what topics you're most excited to cover.</w:t>
+      </w:r>
+    </w:p>
+    <w:p>
+      <w:pPr>
+        <w:rPr>
+          <w:rFonts w:cstheme="minorHAnsi"/>
+          <w:bCs/>
+        </w:rPr>
+      </w:pPr>
+      <w:r>
+        <w:rPr>
+          <w:rFonts w:cstheme="minorHAnsi"/>
+          <w:bCs/>
+        </w:rPr>
+        <w:t>4. Read the following prompt and write about what kind of data you would need, and how you might try to analyze it to meet the company's needs (no more than 1 page):</w:t>
+      </w:r>
+    </w:p>
+    <w:p>
+      <w:pPr>
+        <w:rPr>
+          <w:rFonts w:cstheme="minorHAnsi"/>
+          <w:b/>
+        </w:rPr>
+      </w:pPr>
+    </w:p>
+    <w:p>
+      <w:pPr>
+        <w:rPr>
+          <w:rFonts w:cstheme="minorHAnsi"/>
+          <w:bCs/>
           <w:i/>
           <w:iCs/>
         </w:rPr>
@@ -216,25 +119,236 @@
       <w:r>
         <w:rPr>
           <w:rFonts w:cstheme="minorHAnsi"/>
+          <w:bCs/>
           <w:i/>
           <w:iCs/>
         </w:rPr>
-        <w:t xml:space="preserve">Your </w:t>
-      </w:r>
-      <w:r>
+        <w:t>You’ve been hired by a local gym that offers fitness classes, personal training, and online workout subscriptions. Lately, the owner has noticed that while many people sign up for free trials, only a small percentage of them become paying members. They want to understand why more people aren’t converting — and how to improve sign-ups, engagement, and retention</w:t>
+      </w:r>
+    </w:p>
+    <w:p>
+      <w:pPr>
+        <w:rPr>
+          <w:rFonts w:cstheme="minorHAnsi"/>
+          <w:b/>
+        </w:rPr>
+      </w:pPr>
+    </w:p>
+    <w:p>
+      <w:pPr>
+        <w:rPr>
+          <w:rFonts w:cstheme="minorHAnsi"/>
+          <w:bCs/>
+        </w:rPr>
+      </w:pPr>
+      <w:r>
+        <w:rPr>
+          <w:rFonts w:cstheme="minorHAnsi"/>
+          <w:bCs/>
+        </w:rPr>
+        <w:t>5. Submit your response as a Word document on Canvas by the beginning of class Tuesday and be prepared to share with the class.</w:t>
+      </w:r>
+    </w:p>
+    <w:p>
+      <w:pPr>
+        <w:rPr>
+          <w:rFonts w:cstheme="minorHAnsi"/>
+        </w:rPr>
+      </w:pPr>
+    </w:p>
+    <w:p>
+      <w:pPr>
+        <w:rPr>
+          <w:rFonts w:cstheme="minorHAnsi"/>
+          <w:b/>
+          <w:bCs/>
+        </w:rPr>
+      </w:pPr>
+      <w:r>
+        <w:rPr>
+          <w:rFonts w:cstheme="minorHAnsi"/>
+          <w:b/>
+          <w:bCs/>
+        </w:rPr>
+        <w:t>Five points total:</w:t>
+      </w:r>
+    </w:p>
+    <w:p>
+      <w:pPr>
+        <w:rPr>
+          <w:rFonts w:cstheme="minorHAnsi"/>
+        </w:rPr>
+      </w:pPr>
+    </w:p>
+    <w:p>
+      <w:pPr>
+        <w:rPr>
+          <w:rFonts w:cstheme="minorHAnsi"/>
+          <w:b/>
+          <w:bCs/>
+        </w:rPr>
+      </w:pPr>
+      <w:r>
+        <w:rPr>
+          <w:rFonts w:cstheme="minorHAnsi"/>
+          <w:b/>
+          <w:bCs/>
+        </w:rPr>
+        <w:t xml:space="preserve">- </w:t>
+      </w:r>
+      <w:r>
+        <w:rPr>
+          <w:rFonts w:cstheme="minorHAnsi"/>
+          <w:b/>
+          <w:bCs/>
+        </w:rPr>
+        <w:t>One</w:t>
+      </w:r>
+      <w:r>
+        <w:rPr>
+          <w:rFonts w:cstheme="minorHAnsi"/>
+          <w:b/>
+          <w:bCs/>
+        </w:rPr>
+        <w:t xml:space="preserve"> point for </w:t>
+      </w:r>
+      <w:r>
+        <w:rPr>
+          <w:rFonts w:cstheme="minorHAnsi"/>
+          <w:b/>
+          <w:bCs/>
+        </w:rPr>
+        <w:t>reading the syllabus</w:t>
+      </w:r>
+      <w:r>
+        <w:rPr>
+          <w:rFonts w:cstheme="minorHAnsi"/>
+          <w:b/>
+          <w:bCs/>
+        </w:rPr>
+        <w:t>.</w:t>
+      </w:r>
+    </w:p>
+    <w:p>
+      <w:pPr>
+        <w:rPr>
+          <w:rFonts w:cstheme="minorHAnsi"/>
+          <w:b/>
+          <w:bCs/>
+        </w:rPr>
+      </w:pPr>
+      <w:r>
+        <w:rPr>
+          <w:rFonts w:cstheme="minorHAnsi"/>
+          <w:b/>
+          <w:bCs/>
+        </w:rPr>
+        <w:t>- One point for installing R and R Studio</w:t>
+      </w:r>
+    </w:p>
+    <w:p>
+      <w:pPr>
+        <w:rPr>
+          <w:rFonts w:cstheme="minorHAnsi"/>
+          <w:b/>
+          <w:bCs/>
+        </w:rPr>
+      </w:pPr>
+      <w:r>
+        <w:rPr>
+          <w:rFonts w:cstheme="minorHAnsi"/>
+          <w:b/>
+          <w:bCs/>
+        </w:rPr>
+        <w:t>-One point for emailing Dr. Bale</w:t>
+      </w:r>
+    </w:p>
+    <w:p>
+      <w:pPr>
+        <w:rPr>
+          <w:rFonts w:cstheme="minorHAnsi"/>
+          <w:b/>
+          <w:bCs/>
+        </w:rPr>
+      </w:pPr>
+      <w:r>
+        <w:rPr>
+          <w:rFonts w:cstheme="minorHAnsi"/>
+          <w:b/>
+          <w:bCs/>
+        </w:rPr>
+        <w:t>- T</w:t>
+      </w:r>
+      <w:r>
+        <w:rPr>
+          <w:rFonts w:cstheme="minorHAnsi"/>
+          <w:b/>
+          <w:bCs/>
+        </w:rPr>
+        <w:t xml:space="preserve">wo </w:t>
+      </w:r>
+      <w:r>
+        <w:rPr>
+          <w:rFonts w:cstheme="minorHAnsi"/>
+          <w:b/>
+          <w:bCs/>
+        </w:rPr>
+        <w:t xml:space="preserve">points for providing a reasonable response to the </w:t>
+      </w:r>
+      <w:r>
+        <w:rPr>
+          <w:rFonts w:cstheme="minorHAnsi"/>
+          <w:b/>
+          <w:bCs/>
+        </w:rPr>
+        <w:t>prompt</w:t>
+      </w:r>
+      <w:r>
+        <w:rPr>
+          <w:rFonts w:cstheme="minorHAnsi"/>
+          <w:b/>
+          <w:bCs/>
+        </w:rPr>
+        <w:t>.</w:t>
+      </w:r>
+    </w:p>
+    <w:p>
+      <w:pPr>
+        <w:rPr>
+          <w:rFonts w:cstheme="minorHAnsi"/>
+        </w:rPr>
+      </w:pPr>
+    </w:p>
+    <w:p>
+      <w:pPr>
         <w:rPr>
           <w:rFonts w:cstheme="minorHAnsi"/>
           <w:i/>
           <w:iCs/>
         </w:rPr>
-        <w:t>response</w:t>
-      </w:r>
+      </w:pPr>
       <w:r>
         <w:rPr>
           <w:rFonts w:cstheme="minorHAnsi"/>
           <w:i/>
           <w:iCs/>
         </w:rPr>
+        <w:t xml:space="preserve">Your </w:t>
+      </w:r>
+      <w:r>
+        <w:rPr>
+          <w:rFonts w:cstheme="minorHAnsi"/>
+          <w:i/>
+          <w:iCs/>
+        </w:rPr>
+        <w:t>response</w:t>
+      </w:r>
+      <w:r>
+        <w:rPr>
+          <w:rFonts w:cstheme="minorHAnsi"/>
+          <w:i/>
+          <w:iCs/>
+        </w:rPr>
         <w:t xml:space="preserve"> might look something like this…</w:t>
       </w:r>
     </w:p>
@@ -255,48 +369,107 @@
         <w:rPr>
           <w:rFonts w:cstheme="minorHAnsi"/>
         </w:rPr>
-        <w:t>To begin to understand the composition and health of the existing customer base, we can compute a number of summary statistics and visualizations to get a sense of demographics and transactional history breakdown.</w:t>
-      </w:r>
-    </w:p>
-    <w:p>
-      <w:pPr>
-        <w:rPr>
-          <w:rFonts w:cstheme="minorHAnsi"/>
-        </w:rPr>
-      </w:pPr>
-    </w:p>
-    <w:p>
-      <w:pPr>
-        <w:rPr>
-          <w:rFonts w:cstheme="minorHAnsi"/>
-        </w:rPr>
-      </w:pPr>
-      <w:r>
-        <w:rPr>
-          <w:rFonts w:cstheme="minorHAnsi"/>
-        </w:rPr>
-        <w:t>We can also look at differences in demographic composition based on customer “health,” including separating customers by how recently they’ve purchased, how much they’ve purchased, and how much they’ve spent (assuming the transactional history includes revenue information).</w:t>
-      </w:r>
-    </w:p>
-    <w:p>
-      <w:pPr>
-        <w:rPr>
-          <w:rFonts w:cstheme="minorHAnsi"/>
-        </w:rPr>
-      </w:pPr>
-    </w:p>
-    <w:p>
-      <w:pPr>
-        <w:rPr>
-          <w:rFonts w:cstheme="minorHAnsi"/>
-        </w:rPr>
-      </w:pPr>
-      <w:r>
-        <w:rPr>
-          <w:rFonts w:cstheme="minorHAnsi"/>
-        </w:rPr>
-        <w:t>Finally, we can evaluate customer base health by considering the content of the product reviews.</w:t>
-      </w:r>
+        <w:t xml:space="preserve">To begin to understand </w:t>
+      </w:r>
+      <w:r>
+        <w:rPr>
+          <w:rFonts w:cstheme="minorHAnsi"/>
+        </w:rPr>
+        <w:t>why certain customers convert while others don’t, we could start by collecting data such as the fitness classes each individual participated in, the frequency of their trips to the gym, their attendance at events, and their interactions with email and website promotions. We could also seek to better understand the demographics of these customers, such as age, gender, and income.</w:t>
+      </w:r>
+    </w:p>
+    <w:p>
+      <w:pPr>
+        <w:rPr>
+          <w:rFonts w:cstheme="minorHAnsi"/>
+        </w:rPr>
+      </w:pPr>
+    </w:p>
+    <w:p>
+      <w:pPr>
+        <w:rPr>
+          <w:rFonts w:cstheme="minorHAnsi"/>
+        </w:rPr>
+      </w:pPr>
+      <w:r>
+        <w:rPr>
+          <w:rFonts w:cstheme="minorHAnsi"/>
+        </w:rPr>
+        <w:t>With</w:t>
+      </w:r>
+      <w:r>
+        <w:rPr>
+          <w:rFonts w:cstheme="minorHAnsi"/>
+        </w:rPr>
+        <w:t xml:space="preserve"> this data, we could then </w:t>
+      </w:r>
+      <w:r>
+        <w:rPr>
+          <w:rFonts w:cstheme="minorHAnsi"/>
+        </w:rPr>
+        <w:t xml:space="preserve">use statistical modeling </w:t>
+      </w:r>
+      <w:r>
+        <w:rPr>
+          <w:rFonts w:cstheme="minorHAnsi"/>
+        </w:rPr>
+        <w:t>to try to predict which customers will sign up for memberships</w:t>
+      </w:r>
+      <w:r>
+        <w:rPr>
+          <w:rFonts w:cstheme="minorHAnsi"/>
+        </w:rPr>
+        <w:t>. This would</w:t>
+      </w:r>
+      <w:r>
+        <w:rPr>
+          <w:rFonts w:cstheme="minorHAnsi"/>
+        </w:rPr>
+        <w:t xml:space="preserve"> allow</w:t>
+      </w:r>
+      <w:r>
+        <w:rPr>
+          <w:rFonts w:cstheme="minorHAnsi"/>
+        </w:rPr>
+        <w:t xml:space="preserve"> </w:t>
+      </w:r>
+      <w:r>
+        <w:rPr>
+          <w:rFonts w:cstheme="minorHAnsi"/>
+        </w:rPr>
+        <w:t>the gym to</w:t>
+      </w:r>
+      <w:r>
+        <w:rPr>
+          <w:rFonts w:cstheme="minorHAnsi"/>
+        </w:rPr>
+        <w:t xml:space="preserve"> tailor its marketing strategy to individual customers</w:t>
+      </w:r>
+      <w:r>
+        <w:rPr>
+          <w:rFonts w:cstheme="minorHAnsi"/>
+        </w:rPr>
+        <w:t>, and</w:t>
+      </w:r>
+      <w:r>
+        <w:rPr>
+          <w:rFonts w:cstheme="minorHAnsi"/>
+        </w:rPr>
+        <w:t xml:space="preserve"> to increase the likelihood of customer conversion and retention</w:t>
+      </w:r>
+      <w:r>
+        <w:rPr>
+          <w:rFonts w:cstheme="minorHAnsi"/>
+        </w:rPr>
+        <w:t>.</w:t>
+      </w:r>
+    </w:p>
+    <w:p>
+      <w:pPr>
+        <w:rPr>
+          <w:rFonts w:cstheme="minorHAnsi"/>
+        </w:rPr>
+      </w:pPr>
     </w:p>
     <w:sectPr>
       <w:pgSz w:w="12240" w:h="15840"/>
@@ -309,7 +482,7 @@
 </file>
 
 <file path=word/styles.xml><?xml version="1.0" encoding="utf-8"?>
-<w:styles xmlns:mc="http://schemas.openxmlformats.org/markup-compatibility/2006" xmlns:r="http://schemas.openxmlformats.org/officeDocument/2006/relationships" xmlns:w="http://schemas.openxmlformats.org/wordprocessingml/2006/main" xmlns:w14="http://schemas.microsoft.com/office/word/2010/wordml" xmlns:w15="http://schemas.microsoft.com/office/word/2012/wordml" xmlns:w16cex="http://schemas.microsoft.com/office/word/2018/wordml/cex" xmlns:w16cid="http://schemas.microsoft.com/office/word/2016/wordml/cid" xmlns:w16="http://schemas.microsoft.com/office/word/2018/wordml" xmlns:w16sdtdh="http://schemas.microsoft.com/office/word/2020/wordml/sdtdatahash" xmlns:w16se="http://schemas.microsoft.com/office/word/2015/wordml/symex" mc:Ignorable="w14 w15 w16se w16cid w16 w16cex w16sdtdh">
+<w:styles xmlns:mc="http://schemas.openxmlformats.org/markup-compatibility/2006" xmlns:r="http://schemas.openxmlformats.org/officeDocument/2006/relationships" xmlns:w="http://schemas.openxmlformats.org/wordprocessingml/2006/main" xmlns:w14="http://schemas.microsoft.com/office/word/2010/wordml" xmlns:w15="http://schemas.microsoft.com/office/word/2012/wordml" xmlns:w16cex="http://schemas.microsoft.com/office/word/2018/wordml/cex" xmlns:w16cid="http://schemas.microsoft.com/office/word/2016/wordml/cid" xmlns:w16="http://schemas.microsoft.com/office/word/2018/wordml" xmlns:w16du="http://schemas.microsoft.com/office/word/2023/wordml/word16du" xmlns:w16sdtdh="http://schemas.microsoft.com/office/word/2020/wordml/sdtdatahash" xmlns:w16sdtfl="http://schemas.microsoft.com/office/word/2024/wordml/sdtformatlock" xmlns:w16se="http://schemas.microsoft.com/office/word/2015/wordml/symex" mc:Ignorable="w14 w15 w16se w16cid w16 w16cex w16sdtdh w16sdtfl w16du">
   <w:docDefaults>
     <w:rPrDefault>
       <w:rPr>

</xml_diff>

<commit_message>
updated exercise to focus on Patagonia
</commit_message>
<xml_diff>
--- a/Exercise 01 Solution.docx
+++ b/Exercise 01 Solution.docx
@@ -81,7 +81,23 @@
           <w:rFonts w:cstheme="minorHAnsi"/>
           <w:bCs/>
         </w:rPr>
-        <w:t>3. Email me with questions or concerns you haven't had answered and/or what topics you're most excited to cover.</w:t>
+        <w:t xml:space="preserve">3. Email me with questions or concerns you haven't </w:t>
+      </w:r>
+      <w:proofErr w:type="gramStart"/>
+      <w:r>
+        <w:rPr>
+          <w:rFonts w:cstheme="minorHAnsi"/>
+          <w:bCs/>
+        </w:rPr>
+        <w:t>had answered</w:t>
+      </w:r>
+      <w:proofErr w:type="gramEnd"/>
+      <w:r>
+        <w:rPr>
+          <w:rFonts w:cstheme="minorHAnsi"/>
+          <w:bCs/>
+        </w:rPr>
+        <w:t xml:space="preserve"> and/or what topics you're most excited to cover.</w:t>
       </w:r>
     </w:p>
     <w:p>
@@ -98,14 +114,6 @@
         </w:rPr>
         <w:t>4. Read the following prompt and write about what kind of data you would need, and how you might try to analyze it to meet the company's needs (no more than 1 page):</w:t>
       </w:r>
-    </w:p>
-    <w:p>
-      <w:pPr>
-        <w:rPr>
-          <w:rFonts w:cstheme="minorHAnsi"/>
-          <w:b/>
-        </w:rPr>
-      </w:pPr>
     </w:p>
     <w:p>
       <w:pPr>
@@ -116,232 +124,234 @@
           <w:iCs/>
         </w:rPr>
       </w:pPr>
-      <w:r>
+    </w:p>
+    <w:p>
+      <w:pPr>
         <w:rPr>
           <w:rFonts w:cstheme="minorHAnsi"/>
           <w:bCs/>
           <w:i/>
           <w:iCs/>
         </w:rPr>
-        <w:t>You’ve been hired by a local gym that offers fitness classes, personal training, and online workout subscriptions. Lately, the owner has noticed that while many people sign up for free trials, only a small percentage of them become paying members. They want to understand why more people aren’t converting — and how to improve sign-ups, engagement, and retention</w:t>
-      </w:r>
-    </w:p>
-    <w:p>
-      <w:pPr>
-        <w:rPr>
-          <w:rFonts w:cstheme="minorHAnsi"/>
-          <w:b/>
-        </w:rPr>
-      </w:pPr>
-    </w:p>
-    <w:p>
-      <w:pPr>
-        <w:rPr>
-          <w:rFonts w:cstheme="minorHAnsi"/>
-          <w:bCs/>
-        </w:rPr>
-      </w:pPr>
-      <w:r>
-        <w:rPr>
-          <w:rFonts w:cstheme="minorHAnsi"/>
-          <w:bCs/>
-        </w:rPr>
-        <w:t>5. Submit your response as a Word document on Canvas by the beginning of class Tuesday and be prepared to share with the class.</w:t>
-      </w:r>
-    </w:p>
-    <w:p>
-      <w:pPr>
-        <w:rPr>
-          <w:rFonts w:cstheme="minorHAnsi"/>
-        </w:rPr>
-      </w:pPr>
-    </w:p>
-    <w:p>
-      <w:pPr>
-        <w:rPr>
-          <w:rFonts w:cstheme="minorHAnsi"/>
-          <w:b/>
-          <w:bCs/>
-        </w:rPr>
-      </w:pPr>
-      <w:r>
-        <w:rPr>
-          <w:rFonts w:cstheme="minorHAnsi"/>
-          <w:b/>
-          <w:bCs/>
-        </w:rPr>
-        <w:t>Five points total:</w:t>
-      </w:r>
-    </w:p>
-    <w:p>
-      <w:pPr>
-        <w:rPr>
-          <w:rFonts w:cstheme="minorHAnsi"/>
-        </w:rPr>
-      </w:pPr>
-    </w:p>
-    <w:p>
-      <w:pPr>
-        <w:rPr>
-          <w:rFonts w:cstheme="minorHAnsi"/>
-          <w:b/>
-          <w:bCs/>
-        </w:rPr>
-      </w:pPr>
-      <w:r>
-        <w:rPr>
-          <w:rFonts w:cstheme="minorHAnsi"/>
-          <w:b/>
-          <w:bCs/>
-        </w:rPr>
-        <w:t xml:space="preserve">- </w:t>
-      </w:r>
-      <w:r>
-        <w:rPr>
-          <w:rFonts w:cstheme="minorHAnsi"/>
-          <w:b/>
-          <w:bCs/>
-        </w:rPr>
-        <w:t>One</w:t>
-      </w:r>
-      <w:r>
-        <w:rPr>
-          <w:rFonts w:cstheme="minorHAnsi"/>
-          <w:b/>
-          <w:bCs/>
-        </w:rPr>
-        <w:t xml:space="preserve"> point for </w:t>
-      </w:r>
-      <w:r>
-        <w:rPr>
-          <w:rFonts w:cstheme="minorHAnsi"/>
-          <w:b/>
-          <w:bCs/>
-        </w:rPr>
-        <w:t>reading the syllabus</w:t>
-      </w:r>
-      <w:r>
-        <w:rPr>
-          <w:rFonts w:cstheme="minorHAnsi"/>
-          <w:b/>
-          <w:bCs/>
-        </w:rPr>
-        <w:t>.</w:t>
-      </w:r>
-    </w:p>
-    <w:p>
-      <w:pPr>
-        <w:rPr>
-          <w:rFonts w:cstheme="minorHAnsi"/>
-          <w:b/>
-          <w:bCs/>
-        </w:rPr>
-      </w:pPr>
-      <w:r>
-        <w:rPr>
-          <w:rFonts w:cstheme="minorHAnsi"/>
-          <w:b/>
-          <w:bCs/>
-        </w:rPr>
-        <w:t>- One point for installing R and R Studio</w:t>
-      </w:r>
-    </w:p>
-    <w:p>
-      <w:pPr>
-        <w:rPr>
-          <w:rFonts w:cstheme="minorHAnsi"/>
-          <w:b/>
-          <w:bCs/>
-        </w:rPr>
-      </w:pPr>
-      <w:r>
-        <w:rPr>
-          <w:rFonts w:cstheme="minorHAnsi"/>
-          <w:b/>
-          <w:bCs/>
-        </w:rPr>
-        <w:t>-One point for emailing Dr. Bale</w:t>
-      </w:r>
-    </w:p>
-    <w:p>
-      <w:pPr>
-        <w:rPr>
-          <w:rFonts w:cstheme="minorHAnsi"/>
-          <w:b/>
-          <w:bCs/>
-        </w:rPr>
-      </w:pPr>
-      <w:r>
-        <w:rPr>
-          <w:rFonts w:cstheme="minorHAnsi"/>
-          <w:b/>
-          <w:bCs/>
-        </w:rPr>
-        <w:t>- T</w:t>
-      </w:r>
-      <w:r>
-        <w:rPr>
-          <w:rFonts w:cstheme="minorHAnsi"/>
-          <w:b/>
-          <w:bCs/>
-        </w:rPr>
-        <w:t xml:space="preserve">wo </w:t>
-      </w:r>
-      <w:r>
-        <w:rPr>
-          <w:rFonts w:cstheme="minorHAnsi"/>
-          <w:b/>
-          <w:bCs/>
-        </w:rPr>
-        <w:t xml:space="preserve">points for providing a reasonable response to the </w:t>
-      </w:r>
-      <w:r>
-        <w:rPr>
-          <w:rFonts w:cstheme="minorHAnsi"/>
-          <w:b/>
-          <w:bCs/>
-        </w:rPr>
-        <w:t>prompt</w:t>
-      </w:r>
-      <w:r>
-        <w:rPr>
-          <w:rFonts w:cstheme="minorHAnsi"/>
-          <w:b/>
-          <w:bCs/>
-        </w:rPr>
-        <w:t>.</w:t>
-      </w:r>
-    </w:p>
-    <w:p>
-      <w:pPr>
-        <w:rPr>
-          <w:rFonts w:cstheme="minorHAnsi"/>
-        </w:rPr>
-      </w:pPr>
-    </w:p>
-    <w:p>
-      <w:pPr>
-        <w:rPr>
-          <w:rFonts w:cstheme="minorHAnsi"/>
+      </w:pPr>
+      <w:r>
+        <w:rPr>
+          <w:rFonts w:cstheme="minorHAnsi"/>
+          <w:bCs/>
           <w:i/>
           <w:iCs/>
         </w:rPr>
-      </w:pPr>
-      <w:r>
+        <w:t>You’ve been hired by Patagonia to help evaluate the health of its customer base. While the brand has a strong reputation and loyal following, recent internal reports suggest shifts in who is buying Patagonia products — including changes in age, income level, geographic location, and shopping habits. Your task is to determine how healthy Patagonia’s current customer base is and identify potential gaps or emerging trends.</w:t>
+      </w:r>
+    </w:p>
+    <w:p>
+      <w:pPr>
+        <w:rPr>
+          <w:rFonts w:cstheme="minorHAnsi"/>
+          <w:b/>
+        </w:rPr>
+      </w:pPr>
+    </w:p>
+    <w:p>
+      <w:pPr>
+        <w:rPr>
+          <w:rFonts w:cstheme="minorHAnsi"/>
+          <w:bCs/>
+        </w:rPr>
+      </w:pPr>
+      <w:r>
+        <w:rPr>
+          <w:rFonts w:cstheme="minorHAnsi"/>
+          <w:bCs/>
+        </w:rPr>
+        <w:t>5. Submit your response as a Word document on Canvas by the beginning of class Tuesday and be prepared to share with the class.</w:t>
+      </w:r>
+    </w:p>
+    <w:p>
+      <w:pPr>
+        <w:rPr>
+          <w:rFonts w:cstheme="minorHAnsi"/>
+        </w:rPr>
+      </w:pPr>
+    </w:p>
+    <w:p>
+      <w:pPr>
+        <w:rPr>
+          <w:rFonts w:cstheme="minorHAnsi"/>
+          <w:b/>
+          <w:bCs/>
+        </w:rPr>
+      </w:pPr>
+      <w:r>
+        <w:rPr>
+          <w:rFonts w:cstheme="minorHAnsi"/>
+          <w:b/>
+          <w:bCs/>
+        </w:rPr>
+        <w:t>Five points total:</w:t>
+      </w:r>
+    </w:p>
+    <w:p>
+      <w:pPr>
+        <w:rPr>
+          <w:rFonts w:cstheme="minorHAnsi"/>
+        </w:rPr>
+      </w:pPr>
+    </w:p>
+    <w:p>
+      <w:pPr>
+        <w:rPr>
+          <w:rFonts w:cstheme="minorHAnsi"/>
+          <w:b/>
+          <w:bCs/>
+        </w:rPr>
+      </w:pPr>
+      <w:r>
+        <w:rPr>
+          <w:rFonts w:cstheme="minorHAnsi"/>
+          <w:b/>
+          <w:bCs/>
+        </w:rPr>
+        <w:t xml:space="preserve">- </w:t>
+      </w:r>
+      <w:r>
+        <w:rPr>
+          <w:rFonts w:cstheme="minorHAnsi"/>
+          <w:b/>
+          <w:bCs/>
+        </w:rPr>
+        <w:t>One</w:t>
+      </w:r>
+      <w:r>
+        <w:rPr>
+          <w:rFonts w:cstheme="minorHAnsi"/>
+          <w:b/>
+          <w:bCs/>
+        </w:rPr>
+        <w:t xml:space="preserve"> point for </w:t>
+      </w:r>
+      <w:r>
+        <w:rPr>
+          <w:rFonts w:cstheme="minorHAnsi"/>
+          <w:b/>
+          <w:bCs/>
+        </w:rPr>
+        <w:t>reading the syllabus</w:t>
+      </w:r>
+      <w:r>
+        <w:rPr>
+          <w:rFonts w:cstheme="minorHAnsi"/>
+          <w:b/>
+          <w:bCs/>
+        </w:rPr>
+        <w:t>.</w:t>
+      </w:r>
+    </w:p>
+    <w:p>
+      <w:pPr>
+        <w:rPr>
+          <w:rFonts w:cstheme="minorHAnsi"/>
+          <w:b/>
+          <w:bCs/>
+        </w:rPr>
+      </w:pPr>
+      <w:r>
+        <w:rPr>
+          <w:rFonts w:cstheme="minorHAnsi"/>
+          <w:b/>
+          <w:bCs/>
+        </w:rPr>
+        <w:t>- One point for installing R and R Studio</w:t>
+      </w:r>
+    </w:p>
+    <w:p>
+      <w:pPr>
+        <w:rPr>
+          <w:rFonts w:cstheme="minorHAnsi"/>
+          <w:b/>
+          <w:bCs/>
+        </w:rPr>
+      </w:pPr>
+      <w:r>
+        <w:rPr>
+          <w:rFonts w:cstheme="minorHAnsi"/>
+          <w:b/>
+          <w:bCs/>
+        </w:rPr>
+        <w:t>-One point for emailing Dr. Bale</w:t>
+      </w:r>
+    </w:p>
+    <w:p>
+      <w:pPr>
+        <w:rPr>
+          <w:rFonts w:cstheme="minorHAnsi"/>
+          <w:b/>
+          <w:bCs/>
+        </w:rPr>
+      </w:pPr>
+      <w:r>
+        <w:rPr>
+          <w:rFonts w:cstheme="minorHAnsi"/>
+          <w:b/>
+          <w:bCs/>
+        </w:rPr>
+        <w:t>- T</w:t>
+      </w:r>
+      <w:r>
+        <w:rPr>
+          <w:rFonts w:cstheme="minorHAnsi"/>
+          <w:b/>
+          <w:bCs/>
+        </w:rPr>
+        <w:t xml:space="preserve">wo </w:t>
+      </w:r>
+      <w:r>
+        <w:rPr>
+          <w:rFonts w:cstheme="minorHAnsi"/>
+          <w:b/>
+          <w:bCs/>
+        </w:rPr>
+        <w:t xml:space="preserve">points for providing a reasonable response to the </w:t>
+      </w:r>
+      <w:r>
+        <w:rPr>
+          <w:rFonts w:cstheme="minorHAnsi"/>
+          <w:b/>
+          <w:bCs/>
+        </w:rPr>
+        <w:t>prompt</w:t>
+      </w:r>
+      <w:r>
+        <w:rPr>
+          <w:rFonts w:cstheme="minorHAnsi"/>
+          <w:b/>
+          <w:bCs/>
+        </w:rPr>
+        <w:t>.</w:t>
+      </w:r>
+    </w:p>
+    <w:p>
+      <w:pPr>
+        <w:rPr>
+          <w:rFonts w:cstheme="minorHAnsi"/>
+        </w:rPr>
+      </w:pPr>
+    </w:p>
+    <w:p>
+      <w:pPr>
         <w:rPr>
           <w:rFonts w:cstheme="minorHAnsi"/>
           <w:i/>
           <w:iCs/>
         </w:rPr>
-        <w:t xml:space="preserve">Your </w:t>
-      </w:r>
+      </w:pPr>
       <w:r>
         <w:rPr>
           <w:rFonts w:cstheme="minorHAnsi"/>
           <w:i/>
           <w:iCs/>
         </w:rPr>
-        <w:t>response</w:t>
+        <w:t xml:space="preserve">Your </w:t>
       </w:r>
       <w:r>
         <w:rPr>
@@ -349,6 +359,14 @@
           <w:i/>
           <w:iCs/>
         </w:rPr>
+        <w:t>response</w:t>
+      </w:r>
+      <w:r>
+        <w:rPr>
+          <w:rFonts w:cstheme="minorHAnsi"/>
+          <w:i/>
+          <w:iCs/>
+        </w:rPr>
         <w:t xml:space="preserve"> might look something like this…</w:t>
       </w:r>
     </w:p>
@@ -375,7 +393,21 @@
         <w:rPr>
           <w:rFonts w:cstheme="minorHAnsi"/>
         </w:rPr>
-        <w:t>why certain customers convert while others don’t, we could start by collecting data such as the fitness classes each individual participated in, the frequency of their trips to the gym, their attendance at events, and their interactions with email and website promotions. We could also seek to better understand the demographics of these customers, such as age, gender, and income.</w:t>
+        <w:t xml:space="preserve">why certain customers convert while others don’t, we could start by collecting data such as the fitness classes </w:t>
+      </w:r>
+      <w:proofErr w:type="gramStart"/>
+      <w:r>
+        <w:rPr>
+          <w:rFonts w:cstheme="minorHAnsi"/>
+        </w:rPr>
+        <w:t>each individual</w:t>
+      </w:r>
+      <w:proofErr w:type="gramEnd"/>
+      <w:r>
+        <w:rPr>
+          <w:rFonts w:cstheme="minorHAnsi"/>
+        </w:rPr>
+        <w:t xml:space="preserve"> participated in, the frequency of their trips to the gym, their attendance at events, and their interactions with email and website promotions. We could also seek to better understand the demographics of these customers, such as age, gender, and income.</w:t>
       </w:r>
     </w:p>
     <w:p>
@@ -413,8 +445,16 @@
         <w:rPr>
           <w:rFonts w:cstheme="minorHAnsi"/>
         </w:rPr>
-        <w:t>to try to predict which customers will sign up for memberships</w:t>
-      </w:r>
+        <w:t xml:space="preserve">to try to predict which customers will sign up for </w:t>
+      </w:r>
+      <w:proofErr w:type="gramStart"/>
+      <w:r>
+        <w:rPr>
+          <w:rFonts w:cstheme="minorHAnsi"/>
+        </w:rPr>
+        <w:t>memberships</w:t>
+      </w:r>
+      <w:proofErr w:type="gramEnd"/>
       <w:r>
         <w:rPr>
           <w:rFonts w:cstheme="minorHAnsi"/>

</xml_diff>